<commit_message>
yep  diplomska se piše
</commit_message>
<xml_diff>
--- a/Diplomska naloga - RAZVOJ APLIKACIJE ZA OZNAČEVANJE LOKACIJ DIVJIH ODLAGALIŠČ.docx
+++ b/Diplomska naloga - RAZVOJ APLIKACIJE ZA OZNAČEVANJE LOKACIJ DIVJIH ODLAGALIŠČ.docx
@@ -3318,7 +3318,58 @@
     </w:p>
     <w:p>
       <w:r>
-        <w:t>Glede na najnovejše podatke iz Registra divjih odlagališč (stanje na dan 27. 12. 2014) v Sloveniji obstaja približno 9.437 neprečiščenih divjih odlagališč. Največji delež, 25 %, jih je v Osrednjeslovenski statistični regiji, sledita Podravska regija z 11,6 % in Savinjska regija z 10,4 %. Ta razporeditev je posledica večje gostote prebivalstva na določenem območju, kar pomeni tudi večjo količino odpadkov. Na teh odlagališčih se predvsem kopičijo gradbeni odpadki, ki volumensko predstavljajo vsaj tri četrtine vseh odpadkov, po teži pa še več. Sledijo komunalni odpadki kot druga najpogostejša vrsta odpadkov, nato izrabljene gume ter drugi nevarni in nenevarni odpadki. Obstaja tudi nekaj odpadne električne in elektronske opreme, vendar v manjši meri. Navedene številke se nanašajo le na podrobno opisana odlagališča, vendar pa je dejstvo, da je divjih odlagališč v Sloveniji manj kot v preteklosti.</w:t>
+        <w:t xml:space="preserve">Glede na najnovejše podatke iz Registra divjih odlagališč (stanje na dan </w:t>
+      </w:r>
+      <w:r>
+        <w:t>16</w:t>
+      </w:r>
+      <w:r>
+        <w:t xml:space="preserve">. </w:t>
+      </w:r>
+      <w:r>
+        <w:t>6</w:t>
+      </w:r>
+      <w:r>
+        <w:t>. 20</w:t>
+      </w:r>
+      <w:r>
+        <w:t>23</w:t>
+      </w:r>
+      <w:r>
+        <w:t xml:space="preserve">) v Sloveniji obstaja približno </w:t>
+      </w:r>
+      <w:r>
+        <w:t>8</w:t>
+      </w:r>
+      <w:r>
+        <w:t>.</w:t>
+      </w:r>
+      <w:r>
+        <w:t>939</w:t>
+      </w:r>
+      <w:r>
+        <w:t xml:space="preserve"> neprečiščenih divjih odlagališč</w:t>
+      </w:r>
+      <w:r>
+        <w:t>, od tega jih 2202 vsebuje nevarne odpadke</w:t>
+      </w:r>
+      <w:r>
+        <w:t>. Največji delež, 25 %, jih je v Osrednjeslovenski statistični regiji, sledita Podravska regija z 11,6 % in Savinjska regija z 10,4 %. Ta razporeditev je posledica večje gostote prebivalstva na določenem območju, kar pomeni tudi večjo količino odpadkov. Na teh odlagališčih se predvsem kopičijo gradbeni odpadki, ki volumensko predstavljajo vsaj tri četrtine vseh odpadkov, po teži pa še več. Sledijo komunalni odpadki kot druga najpogostejša vrsta odpadkov, nato izrabljene gume ter drugi nevarni in nenevarni odpadki. Obstaja tudi nekaj odpadne električne in elektronske opreme, vendar v manjši meri. Navedene številke se nanašajo le na podrobno opisana odlagališča, vendar pa je dejstvo, da je divjih odlagališč v Sloveniji manj kot v preteklosti.</w:t>
+      </w:r>
+      <w:r>
+        <w:t xml:space="preserve"> Trenutno je v Sloveniji tudi 4834 očiščenih lokacij divjih odlagališč</w:t>
+      </w:r>
+      <w:r>
+        <w:t>(996 divjih odlagališč je vsebovalo nevarne odpadke)</w:t>
+      </w:r>
+      <w:r>
+        <w:t>, kar nam pove, da se divja odlagališča sicer sanirajo ampak približno s tako hitrostjo kot nastajajo, saj je bilo decembra 2014 v Sloveniji 9437 neprečiščenih divjih odlagališč, danes pa jih je 8939.</w:t>
+      </w:r>
+      <w:r>
+        <w:t xml:space="preserve"> </w:t>
+      </w:r>
+      <w:r>
+        <w:t>Za hitrejše zmanjšanje divjih odlagališč, je torej potrebno organizirati ali večje število sanacij ali na nek način zmanjšati število novo nastalih divjih odlagališč.</w:t>
       </w:r>
     </w:p>
     <w:p>
@@ -3396,6 +3447,7 @@
       </w:r>
       <w:proofErr w:type="spellStart"/>
       <w:r>
+        <w:lastRenderedPageBreak/>
         <w:t>mikroplastika</w:t>
       </w:r>
       <w:proofErr w:type="spellEnd"/>
@@ -3441,7 +3493,6 @@
     </w:p>
     <w:p>
       <w:r>
-        <w:lastRenderedPageBreak/>
         <w:t>Še en sodoben vir odpadkov pa so elektronski odpadki, ki se jih prav tako najde na divjih odlagališčih. Količina elektronskih odpadkov v svetu eksponentno r</w:t>
       </w:r>
       <w:r>
@@ -3570,100 +3621,98 @@
     </w:p>
     <w:p>
       <w:r>
+        <w:lastRenderedPageBreak/>
         <w:t xml:space="preserve">Običajno </w:t>
       </w:r>
       <w:r>
-        <w:t xml:space="preserve">nezakonito odlaganje odpadkov zahteva manj truda kot zakonito odlaganje. Vendar pa lokalne skupnosti imajo možnost spremeniti to ravnovesje in olajšati zakonito odlaganje ter otežiti nezakonito odlaganje. Po čiščenju območij se pogosto soočamo s ponovnim odlaganjem odpadkov, kar so opazili tudi v društvu Ekologi brez meja med vseslovenskimi čistilnimi akcijami "Očistimo Slovenijo". S strukturnimi </w:t>
-      </w:r>
+        <w:t>nezakonito odlaganje odpadkov zahteva manj truda kot zakonito odlaganje. Vendar pa lokalne skupnosti imajo možnost spremeniti to ravnovesje in olajšati zakonito odlaganje ter otežiti nezakonito odlaganje. Po čiščenju območij se pogosto soočamo s ponovnim odlaganjem odpadkov, kar so opazili tudi v društvu Ekologi brez meja med vseslovenskimi čistilnimi akcijami "Očistimo Slovenijo". S strukturnimi rešitvami lahko lokalne skupnosti zmanjšajo dostopnost do priljubljenih mest za nezakonito odlaganje, povečajo tveganje za odkritje storilcev in jih s tem odvrnejo od nezakonitih dejanj. Očiščenje območja v kombinaciji s postavitvijo opozorilnih znakov, ovir, osvetlitvijo, urejanjem okolice ali povečanjem preglednosti območja lahko prispeva k zmanjšanju ali celo odpravi ponavljajočega se odlaganja</w:t>
+      </w:r>
+      <w:r>
+        <w:fldChar w:fldCharType="begin"/>
+      </w:r>
+      <w:r>
+        <w:instrText xml:space="preserve"> ADDIN ZOTERO_ITEM CSL_CITATION {"citationID":"SC7MYV75","properties":{"formattedCitation":"(Loznar et al., 2015)","plainCitation":"(Loznar et al., 2015)","noteIndex":0},"citationItems":[{"id":8,"uris":["http://zotero.org/users/local/0nIZdbS0/items/H3R4V5MF"],"itemData":{"id":8,"type":"article-journal","title":"PRIJAVI DIVJE ODLAGALIŠČE","URL":"http://zagovorniki-okolja.si/wp-content/uploads/2018/11/Prijavi-divje-odlagali%C5%A1%C4%8De-A.-Lozar-V.-Bu%C4%87an-I.-Lipu%C5%A1-A.-Kav%C4%8Di%C4%8D-G.-Mohar-A.-Odar.pdf","author":[{"family":"Loznar","given":"Ana"},{"family":"Bućan","given":"Vesna"},{"family":"Lipuš","given":"Ines"},{"family":"Kavčič","given":"Anja"},{"family":"Mohar","given":"Gregor"},{"family":"Odar","given":"Andreja"}],"issued":{"date-parts":[["2015",5]]}}}],"schema":"https://github.com/citation-style-language/schema/raw/master/csl-citation.json"} </w:instrText>
+      </w:r>
+      <w:r>
+        <w:fldChar w:fldCharType="separate"/>
+      </w:r>
+      <w:r>
+        <w:rPr>
+          <w:rFonts w:cs="Arial"/>
+        </w:rPr>
+        <w:t>(Loznar et al., 2015)</w:t>
+      </w:r>
+      <w:r>
+        <w:fldChar w:fldCharType="end"/>
+      </w:r>
+      <w:r>
+        <w:t>.</w:t>
+      </w:r>
+    </w:p>
+    <w:p>
+      <w:r>
+        <w:t>Običajno se posamezniki in podjetja odločajo za odlaganje odpadkov na divja odlagališča, da bi se izognili stroškom legalne odstranitve. Podjetja,</w:t>
+      </w:r>
+      <w:r>
+        <w:t xml:space="preserve"> </w:t>
+      </w:r>
+      <w:r>
+        <w:t>ki pri svojem delu, generirajo veliko odpadkov(</w:t>
+      </w:r>
+      <w:r>
+        <w:t>proizvodnja, gradbeništvo, kemične in farmacevtske industrije, Trgovinske in veleprodajne dejavnosti, gostinstvo</w:t>
+      </w:r>
+      <w:r>
+        <w:t>)</w:t>
+      </w:r>
+      <w:r>
+        <w:t xml:space="preserve"> lahko z nelegalnim odlaganjem odpadkov p</w:t>
+      </w:r>
+      <w:r>
+        <w:t xml:space="preserve">ridobijo oziroma prihranijo veliko denarja. Posamezna gospodinjstva pa se hočejo izogniti večjem trudu in stroškov odvoza odpadkov v zbirne centre. Občine, ki so finančno zmožne, bi morale zagotavljati  brezplačne ali subvencionirane možnosti za odvoz in odlaganje odpadkov posameznikov in podjetij.  To bi spodbudilo uporabo zbirnih mest in korektnih opcij </w:t>
+      </w:r>
+      <w:r>
+        <w:t>odvoza odpadkov, kar pomeni manj odpadkov na divjih odlagališčih. Občine pa bi s tem postale tudi bolj privlačne za podjetja in turizem. Globe za odlaganje odpadkov na divjih odlagališčih so zasnovane tako, da se korist nelegalnega odlaganja zmanjša. Običajno mora storilec plačati tako globo, da krije sanacijo nelegalno odloženih odpadkov.</w:t>
+      </w:r>
+      <w:r>
+        <w:t xml:space="preserve"> Seveda pa je storilce težko odkriti, še težje pa je dokazati katere in koliko odpadkov je odvrgel storilec na določeno divje odlagališče, tako da sanacijo odlagališča običajno plača lokalna skupnost oziroma občina. Sem mnenja, da bi se globe za odlaganje odpadkov na divjih odlagališčih morale povečati, ali pa bi morali poleg globe opravljati še kakšno delo oziroma pomoč(ne denarna) pri sanaciji divjega odlagališča. </w:t>
+      </w:r>
+    </w:p>
+    <w:p/>
+    <w:p>
+      <w:pPr>
+        <w:pStyle w:val="Naslov1"/>
+      </w:pPr>
+      <w:bookmarkStart w:id="8" w:name="_Toc143428275"/>
+      <w:r>
+        <w:t>3 TRENUTNI SISTEM ZA PRIJAVO DIVJIH ODLAGALIŠČ</w:t>
+      </w:r>
+      <w:bookmarkEnd w:id="8"/>
+    </w:p>
+    <w:p>
+      <w:r>
+        <w:t xml:space="preserve">V tem poglavju bom obrazložil uraden postopek prijave divjega odlagališča, zakonsko podlago in </w:t>
+      </w:r>
+      <w:r>
+        <w:t>prisojnosti</w:t>
+      </w:r>
+      <w:r>
+        <w:t xml:space="preserve"> inšpekcij, ki pokrivajo divja odlagališča. Prav tako pa bom omenil postopek neuradne prijave divjega odlagališča nevladni </w:t>
+      </w:r>
+      <w:r>
+        <w:t>organizaciji</w:t>
+      </w:r>
+      <w:r>
+        <w:t>.</w:t>
+      </w:r>
+    </w:p>
+    <w:p>
+      <w:pPr>
+        <w:pStyle w:val="Naslov2"/>
+      </w:pPr>
+      <w:bookmarkStart w:id="9" w:name="_Toc143428276"/>
       <w:r>
         <w:lastRenderedPageBreak/>
-        <w:t>rešitvami lahko lokalne skupnosti zmanjšajo dostopnost do priljubljenih mest za nezakonito odlaganje, povečajo tveganje za odkritje storilcev in jih s tem odvrnejo od nezakonitih dejanj. Očiščenje območja v kombinaciji s postavitvijo opozorilnih znakov, ovir, osvetlitvijo, urejanjem okolice ali povečanjem preglednosti območja lahko prispeva k zmanjšanju ali celo odpravi ponavljajočega se odlaganja</w:t>
-      </w:r>
-      <w:r>
-        <w:fldChar w:fldCharType="begin"/>
-      </w:r>
-      <w:r>
-        <w:instrText xml:space="preserve"> ADDIN ZOTERO_ITEM CSL_CITATION {"citationID":"SC7MYV75","properties":{"formattedCitation":"(Loznar et al., 2015)","plainCitation":"(Loznar et al., 2015)","noteIndex":0},"citationItems":[{"id":8,"uris":["http://zotero.org/users/local/0nIZdbS0/items/H3R4V5MF"],"itemData":{"id":8,"type":"article-journal","title":"PRIJAVI DIVJE ODLAGALIŠČE","URL":"http://zagovorniki-okolja.si/wp-content/uploads/2018/11/Prijavi-divje-odlagali%C5%A1%C4%8De-A.-Lozar-V.-Bu%C4%87an-I.-Lipu%C5%A1-A.-Kav%C4%8Di%C4%8D-G.-Mohar-A.-Odar.pdf","author":[{"family":"Loznar","given":"Ana"},{"family":"Bućan","given":"Vesna"},{"family":"Lipuš","given":"Ines"},{"family":"Kavčič","given":"Anja"},{"family":"Mohar","given":"Gregor"},{"family":"Odar","given":"Andreja"}],"issued":{"date-parts":[["2015",5]]}}}],"schema":"https://github.com/citation-style-language/schema/raw/master/csl-citation.json"} </w:instrText>
-      </w:r>
-      <w:r>
-        <w:fldChar w:fldCharType="separate"/>
-      </w:r>
-      <w:r>
-        <w:rPr>
-          <w:rFonts w:cs="Arial"/>
-        </w:rPr>
-        <w:t>(Loznar et al., 2015)</w:t>
-      </w:r>
-      <w:r>
-        <w:fldChar w:fldCharType="end"/>
-      </w:r>
-      <w:r>
-        <w:t>.</w:t>
-      </w:r>
-    </w:p>
-    <w:p>
-      <w:r>
-        <w:t>Običajno se posamezniki in podjetja odločajo za odlaganje odpadkov na divja odlagališča, da bi se izognili stroškom legalne odstranitve. Podjetja,</w:t>
-      </w:r>
-      <w:r>
-        <w:t xml:space="preserve"> </w:t>
-      </w:r>
-      <w:r>
-        <w:t>ki pri svojem delu, generirajo veliko odpadkov(</w:t>
-      </w:r>
-      <w:r>
-        <w:t>proizvodnja, gradbeništvo, kemične in farmacevtske industrije, Trgovinske in veleprodajne dejavnosti, gostinstvo</w:t>
-      </w:r>
-      <w:r>
-        <w:t>)</w:t>
-      </w:r>
-      <w:r>
-        <w:t xml:space="preserve"> lahko z nelegalnim odlaganjem odpadkov p</w:t>
-      </w:r>
-      <w:r>
-        <w:t xml:space="preserve">ridobijo oziroma prihranijo veliko denarja. Posamezna gospodinjstva pa se hočejo izogniti večjem trudu in stroškov odvoza odpadkov v zbirne centre. Občine, ki so finančno zmožne, bi morale zagotavljati  brezplačne ali subvencionirane možnosti za odvoz in odlaganje odpadkov posameznikov in podjetij.  To bi spodbudilo uporabo zbirnih mest in korektnih opcij </w:t>
-      </w:r>
-      <w:r>
-        <w:t>odvoza odpadkov, kar pomeni manj odpadkov na divjih odlagališčih. Občine pa bi s tem postale tudi bolj privlačne za podjetja in turizem. Globe za odlaganje odpadkov na divjih odlagališčih so zasnovane tako, da se korist nelegalnega odlaganja zmanjša. Običajno mora storilec plačati tako globo, da krije sanacijo nelegalno odloženih odpadkov.</w:t>
-      </w:r>
-      <w:r>
-        <w:t xml:space="preserve"> Seveda pa je storilce težko odkriti, še težje pa je dokazati katere in koliko odpadkov je odvrgel storilec na določeno divje odlagališče, tako da sanacijo odlagališča običajno plača lokalna skupnost oziroma občina. Sem mnenja, da bi se globe za odlaganje odpadkov na divjih odlagališčih morale povečati, ali pa bi morali poleg globe opravljati še kakšno delo oziroma pomoč(ne denarna) pri sanaciji divjega odlagališča. </w:t>
-      </w:r>
-    </w:p>
-    <w:p/>
-    <w:p>
-      <w:pPr>
-        <w:pStyle w:val="Naslov1"/>
-      </w:pPr>
-      <w:bookmarkStart w:id="8" w:name="_Toc143428275"/>
-      <w:r>
-        <w:t>3 TRENUTNI SISTEM ZA PRIJAVO DIVJIH ODLAGALIŠČ</w:t>
-      </w:r>
-      <w:bookmarkEnd w:id="8"/>
-    </w:p>
-    <w:p>
-      <w:r>
-        <w:t xml:space="preserve">V tem poglavju bom obrazložil uraden postopek prijave divjega odlagališča, zakonsko podlago in </w:t>
-      </w:r>
-      <w:r>
-        <w:t>prisojnosti</w:t>
-      </w:r>
-      <w:r>
-        <w:t xml:space="preserve"> inšpekcij, ki pokrivajo divja odlagališča. Prav tako pa bom omenil postopek neuradne prijave divjega odlagališča nevladni </w:t>
-      </w:r>
-      <w:r>
-        <w:t>organizaciji</w:t>
-      </w:r>
-      <w:r>
-        <w:t>.</w:t>
-      </w:r>
-    </w:p>
-    <w:p>
-      <w:pPr>
-        <w:pStyle w:val="Naslov2"/>
-      </w:pPr>
-      <w:bookmarkStart w:id="9" w:name="_Toc143428276"/>
-      <w:r>
         <w:t>3.1 PRISTOJNI INŠPEKTORATI</w:t>
       </w:r>
       <w:bookmarkEnd w:id="9"/>
@@ -3738,190 +3787,190 @@
           <w:i/>
           <w:iCs/>
         </w:rPr>
+        <w:t>ravnanja z odpadki in čezmejnim pošiljanjem odpadkov,</w:t>
+      </w:r>
+    </w:p>
+    <w:p>
+      <w:pPr>
+        <w:pStyle w:val="Odstavekseznama"/>
+        <w:numPr>
+          <w:ilvl w:val="0"/>
+          <w:numId w:val="18"/>
+        </w:numPr>
+      </w:pPr>
+      <w:r>
+        <w:t>industrijskega onesnaževanja voda in tveganja za okolje ter emisij snovi v vode iz naprav, za katere je predpisan obratovalni monitoring, </w:t>
+      </w:r>
+    </w:p>
+    <w:p>
+      <w:pPr>
+        <w:pStyle w:val="Odstavekseznama"/>
+        <w:numPr>
+          <w:ilvl w:val="0"/>
+          <w:numId w:val="18"/>
+        </w:numPr>
+      </w:pPr>
+      <w:r>
+        <w:t>emisij snovi v zrak iz nepremičnih virov onesnaževanja,</w:t>
+      </w:r>
+    </w:p>
+    <w:p>
+      <w:pPr>
+        <w:pStyle w:val="Odstavekseznama"/>
+        <w:numPr>
+          <w:ilvl w:val="0"/>
+          <w:numId w:val="18"/>
+        </w:numPr>
+      </w:pPr>
+      <w:r>
+        <w:t>dimnikarskih storitev,</w:t>
+      </w:r>
+    </w:p>
+    <w:p>
+      <w:pPr>
+        <w:pStyle w:val="Odstavekseznama"/>
+        <w:numPr>
+          <w:ilvl w:val="0"/>
+          <w:numId w:val="18"/>
+        </w:numPr>
+      </w:pPr>
+      <w:r>
+        <w:t>skladiščenja nevarnih snovi v nepremičnih skladiščnih posodah in nepremične opreme, ki vsebuje florirane toplogredne pline ali ozonu nevarne snovi ter gensko spremenjenih organizmov,</w:t>
+      </w:r>
+    </w:p>
+    <w:p>
+      <w:pPr>
+        <w:pStyle w:val="Odstavekseznama"/>
+        <w:numPr>
+          <w:ilvl w:val="0"/>
+          <w:numId w:val="18"/>
+        </w:numPr>
+      </w:pPr>
+      <w:r>
+        <w:t>hrupa,</w:t>
+      </w:r>
+    </w:p>
+    <w:p>
+      <w:pPr>
+        <w:pStyle w:val="Odstavekseznama"/>
+        <w:numPr>
+          <w:ilvl w:val="0"/>
+          <w:numId w:val="18"/>
+        </w:numPr>
+      </w:pPr>
+      <w:r>
+        <w:t>elektromagnetnega sevanja</w:t>
+      </w:r>
+    </w:p>
+    <w:p>
+      <w:pPr>
+        <w:pStyle w:val="Odstavekseznama"/>
+        <w:numPr>
+          <w:ilvl w:val="0"/>
+          <w:numId w:val="18"/>
+        </w:numPr>
+      </w:pPr>
+      <w:r>
+        <w:t>svetlobnega onesnaževanja,</w:t>
+      </w:r>
+    </w:p>
+    <w:p>
+      <w:pPr>
+        <w:pStyle w:val="Odstavekseznama"/>
+        <w:numPr>
+          <w:ilvl w:val="0"/>
+          <w:numId w:val="18"/>
+        </w:numPr>
+      </w:pPr>
+      <w:r>
+        <w:t>državne meteorološke, hidrološke, oceanografske in seizmološke službe,</w:t>
+      </w:r>
+    </w:p>
+    <w:p>
+      <w:pPr>
+        <w:pStyle w:val="Odstavekseznama"/>
+        <w:numPr>
+          <w:ilvl w:val="0"/>
+          <w:numId w:val="18"/>
+        </w:numPr>
+      </w:pPr>
+      <w:r>
+        <w:t>energetike ter drugih predpisov, ki pooblaščajo energetske inšpektorje za izvajanje inšpekcijskega nadzora ter  </w:t>
+      </w:r>
+    </w:p>
+    <w:p>
+      <w:pPr>
+        <w:pStyle w:val="Odstavekseznama"/>
+        <w:numPr>
+          <w:ilvl w:val="0"/>
+          <w:numId w:val="18"/>
+        </w:numPr>
+      </w:pPr>
+      <w:r>
+        <w:t>nadzora nad izvajanjem predpisov s področja javnega potniškega prometa potnikov v notranjem cestnem prometu in čezmejnem cestnem prometu do prestopne točke v sosednji državi, ki jo določi organ javnega potniškega prometa, in obvezne gospodarske javne službe prevoza potnikov v notranjem in čezmejnem regijskem železniškem prometu.</w:t>
+      </w:r>
+    </w:p>
+    <w:p>
+      <w:pPr>
+        <w:pStyle w:val="Odstavekseznama"/>
+        <w:numPr>
+          <w:ilvl w:val="0"/>
+          <w:numId w:val="18"/>
+        </w:numPr>
+      </w:pPr>
+      <w:r>
+        <w:t xml:space="preserve">so organ Republike Slovenije, ki je pristojen za sprejemanje predhodnih pisnih prijav in izdaje soglasij za pošiljanje odpadkov čez meje  ter vodenje upravnih postopkov po prijavah oziroma vlogah za pošiljanje odpadkov na ozemlje, z ozemlja ali čez ozemlje Republike Slovenije. </w:t>
+      </w:r>
+      <w:r>
+        <w:t>Inšpektorat</w:t>
+      </w:r>
+      <w:r>
+        <w:t xml:space="preserve"> vodi tudi evidence o </w:t>
+      </w:r>
+      <w:r>
+        <w:t>izdanih</w:t>
+      </w:r>
+      <w:r>
+        <w:t xml:space="preserve"> soglasjih in dejanskih prevozih, opravljenih v okv</w:t>
+      </w:r>
+      <w:r>
+        <w:t>iru teh soglasij</w:t>
+      </w:r>
+      <w:r>
+        <w:t>.</w:t>
+      </w:r>
+    </w:p>
+    <w:p/>
+    <w:p>
+      <w:r>
+        <w:t xml:space="preserve">V </w:t>
+      </w:r>
+      <w:r>
+        <w:t>inšpektoratu</w:t>
+      </w:r>
+      <w:r>
+        <w:t xml:space="preserve"> za naravne vire in prostor,</w:t>
+      </w:r>
+      <w:r>
+        <w:t xml:space="preserve"> </w:t>
+      </w:r>
+      <w:r>
+        <w:t>pa delujeta dve inšpekciji. To sta Gradbena in geodetska inšpekcija in pa Inšpekcija za  naravne vire in rudarstvo, ki se ponovno deli na inšpektorje za naravo in vode in pa na rudarske inšpektorje.</w:t>
+      </w:r>
+      <w:r>
+        <w:t xml:space="preserve"> Pri področju divjih odlagališč nas zanimajo predvsem inšpektorji za naravo in vode, ki nadzirajo izvajanja predpisov za:</w:t>
+      </w:r>
+    </w:p>
+    <w:p>
+      <w:pPr>
+        <w:pStyle w:val="Odstavekseznama"/>
+        <w:numPr>
+          <w:ilvl w:val="0"/>
+          <w:numId w:val="30"/>
+        </w:numPr>
+      </w:pPr>
+      <w:r>
         <w:lastRenderedPageBreak/>
-        <w:t>ravnanja z odpadki in čezmejnim pošiljanjem odpadkov,</w:t>
-      </w:r>
-    </w:p>
-    <w:p>
-      <w:pPr>
-        <w:pStyle w:val="Odstavekseznama"/>
-        <w:numPr>
-          <w:ilvl w:val="0"/>
-          <w:numId w:val="18"/>
-        </w:numPr>
-      </w:pPr>
-      <w:r>
-        <w:t>industrijskega onesnaževanja voda in tveganja za okolje ter emisij snovi v vode iz naprav, za katere je predpisan obratovalni monitoring, </w:t>
-      </w:r>
-    </w:p>
-    <w:p>
-      <w:pPr>
-        <w:pStyle w:val="Odstavekseznama"/>
-        <w:numPr>
-          <w:ilvl w:val="0"/>
-          <w:numId w:val="18"/>
-        </w:numPr>
-      </w:pPr>
-      <w:r>
-        <w:t>emisij snovi v zrak iz nepremičnih virov onesnaževanja,</w:t>
-      </w:r>
-    </w:p>
-    <w:p>
-      <w:pPr>
-        <w:pStyle w:val="Odstavekseznama"/>
-        <w:numPr>
-          <w:ilvl w:val="0"/>
-          <w:numId w:val="18"/>
-        </w:numPr>
-      </w:pPr>
-      <w:r>
-        <w:t>dimnikarskih storitev,</w:t>
-      </w:r>
-    </w:p>
-    <w:p>
-      <w:pPr>
-        <w:pStyle w:val="Odstavekseznama"/>
-        <w:numPr>
-          <w:ilvl w:val="0"/>
-          <w:numId w:val="18"/>
-        </w:numPr>
-      </w:pPr>
-      <w:r>
-        <w:t>skladiščenja nevarnih snovi v nepremičnih skladiščnih posodah in nepremične opreme, ki vsebuje florirane toplogredne pline ali ozonu nevarne snovi ter gensko spremenjenih organizmov,</w:t>
-      </w:r>
-    </w:p>
-    <w:p>
-      <w:pPr>
-        <w:pStyle w:val="Odstavekseznama"/>
-        <w:numPr>
-          <w:ilvl w:val="0"/>
-          <w:numId w:val="18"/>
-        </w:numPr>
-      </w:pPr>
-      <w:r>
-        <w:t>hrupa,</w:t>
-      </w:r>
-    </w:p>
-    <w:p>
-      <w:pPr>
-        <w:pStyle w:val="Odstavekseznama"/>
-        <w:numPr>
-          <w:ilvl w:val="0"/>
-          <w:numId w:val="18"/>
-        </w:numPr>
-      </w:pPr>
-      <w:r>
-        <w:t>elektromagnetnega sevanja</w:t>
-      </w:r>
-    </w:p>
-    <w:p>
-      <w:pPr>
-        <w:pStyle w:val="Odstavekseznama"/>
-        <w:numPr>
-          <w:ilvl w:val="0"/>
-          <w:numId w:val="18"/>
-        </w:numPr>
-      </w:pPr>
-      <w:r>
-        <w:t>svetlobnega onesnaževanja,</w:t>
-      </w:r>
-    </w:p>
-    <w:p>
-      <w:pPr>
-        <w:pStyle w:val="Odstavekseznama"/>
-        <w:numPr>
-          <w:ilvl w:val="0"/>
-          <w:numId w:val="18"/>
-        </w:numPr>
-      </w:pPr>
-      <w:r>
-        <w:t>državne meteorološke, hidrološke, oceanografske in seizmološke službe,</w:t>
-      </w:r>
-    </w:p>
-    <w:p>
-      <w:pPr>
-        <w:pStyle w:val="Odstavekseznama"/>
-        <w:numPr>
-          <w:ilvl w:val="0"/>
-          <w:numId w:val="18"/>
-        </w:numPr>
-      </w:pPr>
-      <w:r>
-        <w:t>energetike ter drugih predpisov, ki pooblaščajo energetske inšpektorje za izvajanje inšpekcijskega nadzora ter  </w:t>
-      </w:r>
-    </w:p>
-    <w:p>
-      <w:pPr>
-        <w:pStyle w:val="Odstavekseznama"/>
-        <w:numPr>
-          <w:ilvl w:val="0"/>
-          <w:numId w:val="18"/>
-        </w:numPr>
-      </w:pPr>
-      <w:r>
-        <w:t>nadzora nad izvajanjem predpisov s področja javnega potniškega prometa potnikov v notranjem cestnem prometu in čezmejnem cestnem prometu do prestopne točke v sosednji državi, ki jo določi organ javnega potniškega prometa, in obvezne gospodarske javne službe prevoza potnikov v notranjem in čezmejnem regijskem železniškem prometu.</w:t>
-      </w:r>
-    </w:p>
-    <w:p>
-      <w:pPr>
-        <w:pStyle w:val="Odstavekseznama"/>
-        <w:numPr>
-          <w:ilvl w:val="0"/>
-          <w:numId w:val="18"/>
-        </w:numPr>
-      </w:pPr>
-      <w:r>
-        <w:t xml:space="preserve">so organ Republike Slovenije, ki je pristojen za sprejemanje predhodnih pisnih prijav in izdaje soglasij za pošiljanje odpadkov čez meje  ter vodenje upravnih postopkov po prijavah oziroma vlogah za pošiljanje odpadkov na ozemlje, z ozemlja ali čez ozemlje Republike Slovenije. </w:t>
-      </w:r>
-      <w:r>
-        <w:t>Inšpektorat</w:t>
-      </w:r>
-      <w:r>
-        <w:t xml:space="preserve"> vodi tudi evidence o </w:t>
-      </w:r>
-      <w:r>
-        <w:t>izdanih</w:t>
-      </w:r>
-      <w:r>
-        <w:t xml:space="preserve"> soglasjih in dejanskih prevozih, opravljenih v okv</w:t>
-      </w:r>
-      <w:r>
-        <w:t>iru teh soglasij</w:t>
-      </w:r>
-      <w:r>
-        <w:t>.</w:t>
-      </w:r>
-    </w:p>
-    <w:p/>
-    <w:p>
-      <w:r>
-        <w:t xml:space="preserve">V </w:t>
-      </w:r>
-      <w:r>
-        <w:t>inšpektoratu</w:t>
-      </w:r>
-      <w:r>
-        <w:t xml:space="preserve"> za naravne vire in prostor,</w:t>
-      </w:r>
-      <w:r>
-        <w:t xml:space="preserve"> </w:t>
-      </w:r>
-      <w:r>
-        <w:t>pa delujeta dve inšpekciji. To sta Gradbena in geodetska inšpekcija in pa Inšpekcija za  naravne vire in rudarstvo, ki se ponovno deli na inšpektorje za naravo in vode in pa na rudarske inšpektorje.</w:t>
-      </w:r>
-      <w:r>
-        <w:t xml:space="preserve"> Pri področju divjih odlagališč nas zanimajo predvsem inšpektorji za naravo in vode, ki nadzirajo izvajanja predpisov za:</w:t>
-      </w:r>
-    </w:p>
-    <w:p>
-      <w:pPr>
-        <w:pStyle w:val="Odstavekseznama"/>
-        <w:numPr>
-          <w:ilvl w:val="0"/>
-          <w:numId w:val="30"/>
-        </w:numPr>
-      </w:pPr>
-      <w:r>
         <w:t>varstvo in urejanje voda, vodna in priobalna zemljišča, vodne pravice, rabo vode, ter vodna soglasja in dovoljenja,</w:t>
       </w:r>
     </w:p>
@@ -3959,249 +4008,222 @@
     </w:p>
     <w:p>
       <w:r>
+        <w:t xml:space="preserve">Zakonodaja določa zelo obsežno delovno področje inšpektorjev za naravo in vode, kar povzroči visoko </w:t>
+      </w:r>
+      <w:r>
+        <w:t>število</w:t>
+      </w:r>
+      <w:r>
+        <w:t xml:space="preserve"> zavezancev, to pa pomeni, da pri nadzoru, ki ga morajo opraviti, določijo prioriteto z </w:t>
+      </w:r>
+      <w:r>
+        <w:t>naslednjimi</w:t>
+      </w:r>
+      <w:r>
+        <w:t xml:space="preserve"> kriteriji:</w:t>
+      </w:r>
+    </w:p>
+    <w:p>
+      <w:pPr>
+        <w:pStyle w:val="Odstavekseznama"/>
+        <w:numPr>
+          <w:ilvl w:val="0"/>
+          <w:numId w:val="20"/>
+        </w:numPr>
+      </w:pPr>
+      <w:r>
+        <w:t>vpliv dejavnosti na vode in naravo</w:t>
+      </w:r>
+    </w:p>
+    <w:p>
+      <w:pPr>
+        <w:pStyle w:val="Odstavekseznama"/>
+        <w:numPr>
+          <w:ilvl w:val="0"/>
+          <w:numId w:val="20"/>
+        </w:numPr>
+      </w:pPr>
+      <w:r>
+        <w:t>zaveze za doseganje skladnosti z evropskim pravnim redom, ki jih mora zagotavljati Slovenija,</w:t>
+      </w:r>
+    </w:p>
+    <w:p>
+      <w:pPr>
+        <w:pStyle w:val="Odstavekseznama"/>
+        <w:numPr>
+          <w:ilvl w:val="0"/>
+          <w:numId w:val="20"/>
+        </w:numPr>
+      </w:pPr>
+      <w:r>
+        <w:t>glede na cilje nacionalnih strategij, akcijskih načrtov, operativnih programov ipd.,</w:t>
+      </w:r>
+    </w:p>
+    <w:p>
+      <w:pPr>
+        <w:pStyle w:val="Odstavekseznama"/>
+        <w:numPr>
+          <w:ilvl w:val="0"/>
+          <w:numId w:val="20"/>
+        </w:numPr>
+      </w:pPr>
+      <w:r>
+        <w:t>zaznan obseg kršitev na posameznih področjih</w:t>
+      </w:r>
+    </w:p>
+    <w:p>
+      <w:pPr>
+        <w:pStyle w:val="Odstavekseznama"/>
+        <w:numPr>
+          <w:ilvl w:val="0"/>
+          <w:numId w:val="20"/>
+        </w:numPr>
+      </w:pPr>
+      <w:r>
+        <w:t>ugotovitve mo</w:t>
+      </w:r>
+      <w:r>
+        <w:t>nitoringov,</w:t>
+      </w:r>
+    </w:p>
+    <w:p>
+      <w:pPr>
+        <w:pStyle w:val="Odstavekseznama"/>
+        <w:numPr>
+          <w:ilvl w:val="0"/>
+          <w:numId w:val="20"/>
+        </w:numPr>
+      </w:pPr>
+      <w:r>
+        <w:t xml:space="preserve">analize </w:t>
+      </w:r>
+      <w:r>
+        <w:t>obremenitev</w:t>
+      </w:r>
+      <w:r>
+        <w:t xml:space="preserve"> in vplivov na vode.</w:t>
+      </w:r>
+    </w:p>
+    <w:p>
+      <w:r>
+        <w:t>Za obravnavo primerov odvrženih odpadkov v naravi so odgovorni tako državna inšpekcija kot mestni, občinski in medobčinski inšpektorji, odvisno od naslednjih dejavnikov: ali je povzročitelj odpadkov znan ali neznan, ali so odpadki odloženi na zemljišču v lasti države ali občine, ter ali gre za komunalne odpadke ali druge vrste odpadkov.</w:t>
+      </w:r>
+      <w:r>
+        <w:t xml:space="preserve"> </w:t>
+      </w:r>
+    </w:p>
+    <w:p>
+      <w:r>
+        <w:t>V situacijah nezakonitega od</w:t>
+      </w:r>
+      <w:r>
+        <w:t>laganja</w:t>
+      </w:r>
+      <w:r>
+        <w:t xml:space="preserve"> odpadkov, kjer je povzročitelj identificiran in gre za komunalne odpadke, je odgovornost za nadzor v pristojnosti občin. V primerih, kjer je povzročitelj identificiran in gre za druge vrste odpadkov, je za ukrepanje </w:t>
+      </w:r>
+      <w:r>
+        <w:t>pristojna</w:t>
+      </w:r>
+      <w:r>
+        <w:t xml:space="preserve"> državna </w:t>
+      </w:r>
+      <w:r>
+        <w:t>inšpekcija</w:t>
+      </w:r>
+      <w:r>
+        <w:t>.</w:t>
+      </w:r>
+    </w:p>
+    <w:p>
+      <w:r>
+        <w:t xml:space="preserve">V primeru, ko povzročitelj ni znan in je zemljišče v lasti države ali občine, so za izvajanje ukrepov pristojni tako inšpektorji </w:t>
+      </w:r>
+      <w:r>
+        <w:t xml:space="preserve">Inšpektorata Republike Slovenije za okolje in </w:t>
+      </w:r>
+      <w:r>
+        <w:t>energijo</w:t>
+      </w:r>
+      <w:r>
+        <w:t xml:space="preserve"> kot tudi inšpektorji Medobčinskih inšpektoratov.</w:t>
+      </w:r>
+    </w:p>
+    <w:p>
+      <w:r>
+        <w:t>Na ministerstvu za okolje, podnebje in energijo pravijo, da se p</w:t>
+      </w:r>
+      <w:r>
+        <w:t>rijav</w:t>
+      </w:r>
+      <w:r>
+        <w:t>a</w:t>
+      </w:r>
+      <w:r>
+        <w:t xml:space="preserve"> d</w:t>
+      </w:r>
+      <w:r>
+        <w:t>ivje</w:t>
+      </w:r>
+      <w:r>
+        <w:t xml:space="preserve">ga </w:t>
+      </w:r>
+      <w:r>
+        <w:t xml:space="preserve"> odlagališč</w:t>
+      </w:r>
+      <w:r>
+        <w:t>a</w:t>
+      </w:r>
+      <w:r>
+        <w:t xml:space="preserve"> </w:t>
+      </w:r>
+      <w:r>
+        <w:t>opravi</w:t>
+      </w:r>
+      <w:r>
+        <w:t xml:space="preserve"> na inšpektorat</w:t>
+      </w:r>
+      <w:r>
+        <w:t>u</w:t>
+      </w:r>
+      <w:r>
+        <w:t xml:space="preserve"> </w:t>
+      </w:r>
+      <w:r>
+        <w:t>za okolje in energijo</w:t>
+      </w:r>
+      <w:r>
+        <w:t>, ki spada pod to ministrstvo</w:t>
+      </w:r>
+      <w:r>
+        <w:t>.</w:t>
+      </w:r>
+      <w:r>
+        <w:t xml:space="preserve"> </w:t>
+      </w:r>
+      <w:r>
+        <w:t xml:space="preserve">Prijavo lahko opravimo osebno, po pošti ali elektronsko. Za elektronsko prijavo sta potrebna </w:t>
+      </w:r>
+      <w:r>
+        <w:t>elektronska</w:t>
+      </w:r>
+      <w:r>
+        <w:t xml:space="preserve"> prijava in elektronski podpis. V obrazcu za prijavo moramo izpolniti podatke o kršitelju, opisati lokacijo in opis kršitve in pa </w:t>
+      </w:r>
+      <w:r>
+        <w:t>napisati</w:t>
+      </w:r>
+      <w:r>
+        <w:t xml:space="preserve"> datum kršitve. </w:t>
+      </w:r>
+      <w:r>
         <w:lastRenderedPageBreak/>
-        <w:t xml:space="preserve">Zakonodaja določa zelo obsežno delovno področje inšpektorjev za naravo in vode, kar povzroči visoko </w:t>
-      </w:r>
-      <w:r>
-        <w:t>število</w:t>
-      </w:r>
-      <w:r>
-        <w:t xml:space="preserve"> zavezancev, to pa pomeni, da pri nadzoru, ki ga morajo opraviti, določijo prioriteto z </w:t>
-      </w:r>
-      <w:r>
-        <w:t>naslednjimi</w:t>
-      </w:r>
-      <w:r>
-        <w:t xml:space="preserve"> kriteriji:</w:t>
-      </w:r>
-    </w:p>
-    <w:p>
-      <w:pPr>
-        <w:pStyle w:val="Odstavekseznama"/>
-        <w:numPr>
-          <w:ilvl w:val="0"/>
-          <w:numId w:val="20"/>
-        </w:numPr>
-      </w:pPr>
-      <w:r>
-        <w:t>vpliv dejavnosti na vode in naravo</w:t>
-      </w:r>
-    </w:p>
-    <w:p>
-      <w:pPr>
-        <w:pStyle w:val="Odstavekseznama"/>
-        <w:numPr>
-          <w:ilvl w:val="0"/>
-          <w:numId w:val="20"/>
-        </w:numPr>
-      </w:pPr>
-      <w:r>
-        <w:t>zaveze za doseganje skladnosti z evropskim pravnim redom, ki jih mora zagotavljati Slovenija,</w:t>
-      </w:r>
-    </w:p>
-    <w:p>
-      <w:pPr>
-        <w:pStyle w:val="Odstavekseznama"/>
-        <w:numPr>
-          <w:ilvl w:val="0"/>
-          <w:numId w:val="20"/>
-        </w:numPr>
-      </w:pPr>
-      <w:r>
-        <w:t>glede na cilje nacionalnih strategij, akcijskih načrtov, operativnih programov ipd.,</w:t>
-      </w:r>
-    </w:p>
-    <w:p>
-      <w:pPr>
-        <w:pStyle w:val="Odstavekseznama"/>
-        <w:numPr>
-          <w:ilvl w:val="0"/>
-          <w:numId w:val="20"/>
-        </w:numPr>
-      </w:pPr>
-      <w:r>
-        <w:t>zaznan obseg kršitev na posameznih področjih</w:t>
-      </w:r>
-    </w:p>
-    <w:p>
-      <w:pPr>
-        <w:pStyle w:val="Odstavekseznama"/>
-        <w:numPr>
-          <w:ilvl w:val="0"/>
-          <w:numId w:val="20"/>
-        </w:numPr>
-      </w:pPr>
-      <w:r>
-        <w:t>ugotovitve mo</w:t>
-      </w:r>
-      <w:r>
-        <w:t>nitoringov,</w:t>
-      </w:r>
-    </w:p>
-    <w:p>
-      <w:pPr>
-        <w:pStyle w:val="Odstavekseznama"/>
-        <w:numPr>
-          <w:ilvl w:val="0"/>
-          <w:numId w:val="20"/>
-        </w:numPr>
-      </w:pPr>
-      <w:r>
-        <w:t xml:space="preserve">analize </w:t>
-      </w:r>
-      <w:r>
-        <w:t>obremenitev</w:t>
-      </w:r>
-      <w:r>
-        <w:t xml:space="preserve"> in vplivov na vode.</w:t>
-      </w:r>
-    </w:p>
-    <w:p>
-      <w:r>
-        <w:t>Za obravnavo primerov odvrženih odpadkov v naravi so odgovorni tako državna inšpekcija kot mestni, občinski in medobčinski inšpektorji, odvisno od naslednjih dejavnikov: ali je povzročitelj odpadkov znan ali neznan, ali so odpadki odloženi na zemljišču v lasti države ali občine, ter ali gre za komunalne odpadke ali druge vrste odpadkov.</w:t>
-      </w:r>
-      <w:r>
-        <w:t xml:space="preserve"> </w:t>
-      </w:r>
-    </w:p>
-    <w:p>
-      <w:r>
-        <w:t>V situacijah nezakonitega od</w:t>
-      </w:r>
-      <w:r>
-        <w:t>laganja</w:t>
-      </w:r>
-      <w:r>
-        <w:t xml:space="preserve"> odpadkov, kjer je povzročitelj identificiran in gre za komunalne odpadke, je odgovornost za nadzor v pristojnosti občin. V primerih, kjer je povzročitelj identificiran in gre za druge vrste odpadkov, je za ukrepanje </w:t>
-      </w:r>
-      <w:r>
-        <w:t>pristojna</w:t>
-      </w:r>
-      <w:r>
-        <w:t xml:space="preserve"> državna </w:t>
-      </w:r>
-      <w:r>
-        <w:t>inšpekcija</w:t>
-      </w:r>
-      <w:r>
-        <w:t>.</w:t>
-      </w:r>
-    </w:p>
-    <w:p>
-      <w:r>
-        <w:t xml:space="preserve">V primeru, ko povzročitelj ni znan in je zemljišče v lasti države ali občine, so za izvajanje ukrepov pristojni tako inšpektorji </w:t>
-      </w:r>
-      <w:r>
-        <w:rPr>
-          <w:highlight w:val="yellow"/>
-        </w:rPr>
-        <w:t>Inšpektorata Republike Slovenije za okolje in</w:t>
-      </w:r>
-      <w:r>
-        <w:rPr>
-          <w:highlight w:val="yellow"/>
-        </w:rPr>
-        <w:t xml:space="preserve"> </w:t>
-      </w:r>
-      <w:r>
-        <w:rPr>
-          <w:highlight w:val="yellow"/>
-        </w:rPr>
-        <w:t>energijo</w:t>
-      </w:r>
-      <w:r>
-        <w:t xml:space="preserve"> kot tudi inšpektorji Medobčinskih inšpektoratov.</w:t>
-      </w:r>
-    </w:p>
-    <w:p>
-      <w:r>
-        <w:rPr>
-          <w:highlight w:val="yellow"/>
-        </w:rPr>
-        <w:t>Prijavo d</w:t>
-      </w:r>
-      <w:r>
-        <w:rPr>
-          <w:highlight w:val="yellow"/>
-        </w:rPr>
-        <w:t xml:space="preserve">ivje odlagališče </w:t>
-      </w:r>
-      <w:proofErr w:type="spellStart"/>
-      <w:r>
-        <w:rPr>
-          <w:highlight w:val="yellow"/>
-        </w:rPr>
-        <w:t>ponavadi</w:t>
-      </w:r>
-      <w:proofErr w:type="spellEnd"/>
-      <w:r>
-        <w:rPr>
-          <w:highlight w:val="yellow"/>
-        </w:rPr>
-        <w:t xml:space="preserve"> opravimo</w:t>
-      </w:r>
-      <w:r>
-        <w:rPr>
-          <w:highlight w:val="yellow"/>
-        </w:rPr>
-        <w:t xml:space="preserve"> na inšpektorat</w:t>
-      </w:r>
-      <w:r>
-        <w:rPr>
-          <w:highlight w:val="yellow"/>
-        </w:rPr>
-        <w:t>u</w:t>
-      </w:r>
-      <w:r>
-        <w:rPr>
-          <w:highlight w:val="yellow"/>
-        </w:rPr>
-        <w:t xml:space="preserve"> za naravne vire in </w:t>
-      </w:r>
-      <w:r>
-        <w:rPr>
-          <w:highlight w:val="yellow"/>
-        </w:rPr>
-        <w:t>prostor</w:t>
-      </w:r>
-      <w:r>
-        <w:rPr>
-          <w:highlight w:val="yellow"/>
-        </w:rPr>
-        <w:t>/ na inšpektoratu za okolje in energijo</w:t>
-      </w:r>
-      <w:r>
-        <w:rPr>
-          <w:highlight w:val="yellow"/>
-        </w:rPr>
-        <w:t>.</w:t>
-      </w:r>
-      <w:r>
-        <w:t xml:space="preserve"> </w:t>
-      </w:r>
-      <w:r>
-        <w:t xml:space="preserve">Prijavo lahko opravimo osebno, po pošti ali elektronsko. Za elektronsko prijavo sta potrebna </w:t>
-      </w:r>
-      <w:r>
-        <w:t>elektronska</w:t>
-      </w:r>
-      <w:r>
-        <w:t xml:space="preserve"> prijava in elektronski podpis. V obrazcu za prijavo moramo izpolniti podatke o kršitelju, opisati lokacijo in opis kršitve in pa </w:t>
-      </w:r>
-      <w:r>
-        <w:t>napisati</w:t>
-      </w:r>
-      <w:r>
-        <w:t xml:space="preserve"> datum kršitve. Nato pa,  je potrebno izpolniti tudi podatke o prijavitelju, če prijavo opravljamo po pošti ali osebno.</w:t>
-      </w:r>
-    </w:p>
-    <w:p>
-      <w:r>
-        <w:t xml:space="preserve">Če želimo prijavo opraviti po uradnem postopku potem je dobro dobiti, čim več informacij o odlagališču, saj to poveča možnost, da se krivec najde. Koristne informacije pri prijavi so, datum in čas incidentov(dodatno odlaganje smeti na odlagališče), koordinate GPS odlagališča, lastnik zemljišča, podrobnosti o vozilih na lokaciji, število ljudi na lokaciji in ali so odlagali smeti ali ne, čim boljši opis ljudi, katera vrsta odpadkov je na odlagališču(komunalni, gradbeni, nevarni) in količina teh smeti. Na lokaciji se ne dotikajte odpadkov ali odlagališča, saj lahko uničite dokaze ali se dotaknite strupenih snovi, ne komunicirajte z ljudmi, če mislite, da izvajajo </w:t>
-      </w:r>
-      <w:r>
-        <w:lastRenderedPageBreak/>
-        <w:t xml:space="preserve">nezakonito dejanje in ne bodite preveč očitni pri zbiranju podatkov, če so na lokaciji ljudje, ki kršijo zakon. </w:t>
+        <w:t>Nato pa,  je potrebno izpolniti tudi podatke o prijavitelju, če prijavo opravljamo po pošti ali osebno.</w:t>
+      </w:r>
+    </w:p>
+    <w:p>
+      <w:r>
+        <w:t xml:space="preserve">Če želimo prijavo opraviti po uradnem postopku potem je dobro dobiti, čim več informacij o odlagališču, saj to poveča možnost, da se krivec najde. Koristne informacije pri prijavi so, datum in čas incidentov(dodatno odlaganje smeti na odlagališče), koordinate GPS odlagališča, lastnik zemljišča, podrobnosti o vozilih na lokaciji, število ljudi na lokaciji in ali so odlagali smeti ali ne, čim boljši opis ljudi, katera vrsta odpadkov je na odlagališču(komunalni, gradbeni, nevarni) in količina teh smeti. Na lokaciji se ne dotikajte odpadkov ali odlagališča, saj lahko uničite dokaze ali se dotaknite strupenih snovi, ne komunicirajte z ljudmi, če mislite, da izvajajo nezakonito dejanje in ne bodite preveč očitni pri zbiranju podatkov, če so na lokaciji ljudje, ki kršijo zakon. </w:t>
       </w:r>
     </w:p>
     <w:p/>
@@ -4326,6 +4348,7 @@
       </w:pPr>
       <w:bookmarkStart w:id="11" w:name="_Toc143428278"/>
       <w:r>
+        <w:lastRenderedPageBreak/>
         <w:t>4 SPECIFIKACIJA ZAHTEV</w:t>
       </w:r>
       <w:bookmarkEnd w:id="11"/>
@@ -4381,7 +4404,6 @@
           <w:i/>
           <w:iCs/>
         </w:rPr>
-        <w:lastRenderedPageBreak/>
         <w:t>Registriran uporabnik</w:t>
       </w:r>
       <w:r>
@@ -4513,6 +4535,7 @@
     </w:p>
     <w:p>
       <w:r>
+        <w:lastRenderedPageBreak/>
         <w:t>Izjemni tok(</w:t>
       </w:r>
       <w:proofErr w:type="spellStart"/>
@@ -4674,126 +4697,126 @@
           <w:i/>
           <w:iCs/>
         </w:rPr>
+        <w:t>Prijava v sistem(F2)</w:t>
+      </w:r>
+      <w:r>
+        <w:t xml:space="preserve"> – Administrator ali registriran uporabnik se lahko prijavita v sistem.</w:t>
+      </w:r>
+    </w:p>
+    <w:p>
+      <w:r>
+        <w:t>Osnovni tok:</w:t>
+      </w:r>
+    </w:p>
+    <w:p>
+      <w:pPr>
+        <w:pStyle w:val="Odstavekseznama"/>
+        <w:numPr>
+          <w:ilvl w:val="0"/>
+          <w:numId w:val="3"/>
+        </w:numPr>
+      </w:pPr>
+      <w:r>
+        <w:t>Administrator ali registriran uporabnik klikne gumb Prijava.</w:t>
+      </w:r>
+    </w:p>
+    <w:p>
+      <w:pPr>
+        <w:pStyle w:val="Odstavekseznama"/>
+        <w:numPr>
+          <w:ilvl w:val="0"/>
+          <w:numId w:val="3"/>
+        </w:numPr>
+      </w:pPr>
+      <w:r>
+        <w:t>Sistem prikaže vnosna polja, ki jih administrator ali registriran uporabnik izpolni.</w:t>
+      </w:r>
+    </w:p>
+    <w:p>
+      <w:pPr>
+        <w:pStyle w:val="Odstavekseznama"/>
+        <w:numPr>
+          <w:ilvl w:val="0"/>
+          <w:numId w:val="3"/>
+        </w:numPr>
+      </w:pPr>
+      <w:r>
+        <w:t>Administrator ali registriran uporabnik izpolni vnosna polja: Elektronska pošta in geslo</w:t>
+      </w:r>
+    </w:p>
+    <w:p>
+      <w:pPr>
+        <w:pStyle w:val="Odstavekseznama"/>
+        <w:numPr>
+          <w:ilvl w:val="0"/>
+          <w:numId w:val="3"/>
+        </w:numPr>
+      </w:pPr>
+      <w:r>
+        <w:t>Administrator ali registriran uporabnik klikne Prijava</w:t>
+      </w:r>
+    </w:p>
+    <w:p>
+      <w:pPr>
+        <w:pStyle w:val="Odstavekseznama"/>
+        <w:numPr>
+          <w:ilvl w:val="0"/>
+          <w:numId w:val="3"/>
+        </w:numPr>
+      </w:pPr>
+      <w:r>
+        <w:t xml:space="preserve">Sistem administratorja ali registriranega uporabnika preusmeri na </w:t>
+      </w:r>
+      <w:r>
+        <w:t>domačo stran.</w:t>
+      </w:r>
+    </w:p>
+    <w:p>
+      <w:r>
+        <w:t>Izjemni tok(</w:t>
+      </w:r>
+      <w:proofErr w:type="spellStart"/>
+      <w:r>
+        <w:t>ovi</w:t>
+      </w:r>
+      <w:proofErr w:type="spellEnd"/>
+      <w:r>
+        <w:t>):</w:t>
+      </w:r>
+    </w:p>
+    <w:p>
+      <w:r>
+        <w:t>Izjemni tok 1 – Administrator ali registriran uporabnik se ne more prijaviti, ker je vnesel napačen elektronski naslov.</w:t>
+      </w:r>
+    </w:p>
+    <w:p>
+      <w:r>
+        <w:t>Izjemni tok 2 – Administrator ali registriran uporabnik se ne more prijaviti, ker je vnesel napačno geslo.</w:t>
+      </w:r>
+    </w:p>
+    <w:p>
+      <w:r>
+        <w:t xml:space="preserve">Izjemni tok 3 – Administrator ali registriran uporabnik se ne more prijaviti, ker je dvakrat  vnesel napačno geslo ali napačen </w:t>
+      </w:r>
+      <w:r>
+        <w:t>elektronski</w:t>
+      </w:r>
+      <w:r>
+        <w:t xml:space="preserve"> naslov, zato se ob naslednji prijavi pojavi </w:t>
+      </w:r>
+      <w:proofErr w:type="spellStart"/>
+      <w:r>
+        <w:t>reCAPTCHA</w:t>
+      </w:r>
+      <w:proofErr w:type="spellEnd"/>
+      <w:r>
+        <w:t>, ki jo je potrebno rešiti, za ponovno možnost prijave.</w:t>
+      </w:r>
+    </w:p>
+    <w:p/>
+    <w:p>
+      <w:r>
         <w:lastRenderedPageBreak/>
-        <w:t>Prijava v sistem(F2)</w:t>
-      </w:r>
-      <w:r>
-        <w:t xml:space="preserve"> – Administrator ali registriran uporabnik se lahko prijavita v sistem.</w:t>
-      </w:r>
-    </w:p>
-    <w:p>
-      <w:r>
-        <w:t>Osnovni tok:</w:t>
-      </w:r>
-    </w:p>
-    <w:p>
-      <w:pPr>
-        <w:pStyle w:val="Odstavekseznama"/>
-        <w:numPr>
-          <w:ilvl w:val="0"/>
-          <w:numId w:val="3"/>
-        </w:numPr>
-      </w:pPr>
-      <w:r>
-        <w:t>Administrator ali registriran uporabnik klikne gumb Prijava.</w:t>
-      </w:r>
-    </w:p>
-    <w:p>
-      <w:pPr>
-        <w:pStyle w:val="Odstavekseznama"/>
-        <w:numPr>
-          <w:ilvl w:val="0"/>
-          <w:numId w:val="3"/>
-        </w:numPr>
-      </w:pPr>
-      <w:r>
-        <w:t>Sistem prikaže vnosna polja, ki jih administrator ali registriran uporabnik izpolni.</w:t>
-      </w:r>
-    </w:p>
-    <w:p>
-      <w:pPr>
-        <w:pStyle w:val="Odstavekseznama"/>
-        <w:numPr>
-          <w:ilvl w:val="0"/>
-          <w:numId w:val="3"/>
-        </w:numPr>
-      </w:pPr>
-      <w:r>
-        <w:t>Administrator ali registriran uporabnik izpolni vnosna polja: Elektronska pošta in geslo</w:t>
-      </w:r>
-    </w:p>
-    <w:p>
-      <w:pPr>
-        <w:pStyle w:val="Odstavekseznama"/>
-        <w:numPr>
-          <w:ilvl w:val="0"/>
-          <w:numId w:val="3"/>
-        </w:numPr>
-      </w:pPr>
-      <w:r>
-        <w:t>Administrator ali registriran uporabnik klikne Prijava</w:t>
-      </w:r>
-    </w:p>
-    <w:p>
-      <w:pPr>
-        <w:pStyle w:val="Odstavekseznama"/>
-        <w:numPr>
-          <w:ilvl w:val="0"/>
-          <w:numId w:val="3"/>
-        </w:numPr>
-      </w:pPr>
-      <w:r>
-        <w:t xml:space="preserve">Sistem administratorja ali registriranega uporabnika preusmeri na </w:t>
-      </w:r>
-      <w:r>
-        <w:t>domačo stran.</w:t>
-      </w:r>
-    </w:p>
-    <w:p>
-      <w:r>
-        <w:t>Izjemni tok(</w:t>
-      </w:r>
-      <w:proofErr w:type="spellStart"/>
-      <w:r>
-        <w:t>ovi</w:t>
-      </w:r>
-      <w:proofErr w:type="spellEnd"/>
-      <w:r>
-        <w:t>):</w:t>
-      </w:r>
-    </w:p>
-    <w:p>
-      <w:r>
-        <w:t>Izjemni tok 1 – Administrator ali registriran uporabnik se ne more prijaviti, ker je vnesel napačen elektronski naslov.</w:t>
-      </w:r>
-    </w:p>
-    <w:p>
-      <w:r>
-        <w:t>Izjemni tok 2 – Administrator ali registriran uporabnik se ne more prijaviti, ker je vnesel napačno geslo.</w:t>
-      </w:r>
-    </w:p>
-    <w:p>
-      <w:r>
-        <w:t xml:space="preserve">Izjemni tok 3 – Administrator ali registriran uporabnik se ne more prijaviti, ker je dvakrat  vnesel napačno geslo ali napačen </w:t>
-      </w:r>
-      <w:r>
-        <w:t>elektronski</w:t>
-      </w:r>
-      <w:r>
-        <w:t xml:space="preserve"> naslov, zato se ob naslednji prijavi pojavi </w:t>
-      </w:r>
-      <w:proofErr w:type="spellStart"/>
-      <w:r>
-        <w:t>reCAPTCHA</w:t>
-      </w:r>
-      <w:proofErr w:type="spellEnd"/>
-      <w:r>
-        <w:t>, ki jo je potrebno rešiti, za ponovno možnost prijave.</w:t>
-      </w:r>
-    </w:p>
-    <w:p/>
-    <w:p>
-      <w:r>
         <w:t>Posledice – Administrator ali registriran uporabnik je prijavljen v sistem</w:t>
       </w:r>
       <w:r>
@@ -4887,7 +4910,6 @@
         </w:numPr>
       </w:pPr>
       <w:r>
-        <w:lastRenderedPageBreak/>
         <w:t xml:space="preserve">Preusmerjeni so na stran s podrobnostmi o divjem </w:t>
       </w:r>
       <w:r>
@@ -5122,6 +5144,7 @@
         </w:numPr>
       </w:pPr>
       <w:r>
+        <w:lastRenderedPageBreak/>
         <w:t>Administrator klikne gumb za izbris pri katerem koli komentarju, registriran uporabnik pa le pri svojih komentarjih.</w:t>
       </w:r>
     </w:p>
@@ -5236,7 +5259,6 @@
     </w:p>
     <w:p>
       <w:r>
-        <w:lastRenderedPageBreak/>
         <w:t>Posledice – komentar je izbrisan pri osnovnem toku, pri alternativnem toku pa ne.</w:t>
       </w:r>
     </w:p>
@@ -5458,6 +5480,7 @@
     </w:p>
     <w:p>
       <w:r>
+        <w:lastRenderedPageBreak/>
         <w:t>Posledice – Administrator dobi obvestilo o neprimernem komentarju pri osnovnem toku.</w:t>
       </w:r>
     </w:p>
@@ -5607,7 +5630,6 @@
         </w:numPr>
       </w:pPr>
       <w:r>
-        <w:lastRenderedPageBreak/>
         <w:t>Prijava v sistem.</w:t>
       </w:r>
     </w:p>
@@ -5837,6 +5859,7 @@
     </w:p>
     <w:p>
       <w:r>
+        <w:lastRenderedPageBreak/>
         <w:t>Osnovni tok:</w:t>
       </w:r>
     </w:p>
@@ -5988,7 +6011,6 @@
         </w:numPr>
       </w:pPr>
       <w:r>
-        <w:lastRenderedPageBreak/>
         <w:t>Klik na gumb dodaj odlagališče.</w:t>
       </w:r>
     </w:p>
@@ -6208,6 +6230,7 @@
     </w:p>
     <w:p>
       <w:r>
+        <w:lastRenderedPageBreak/>
         <w:t>Osnovni tok:</w:t>
       </w:r>
     </w:p>
@@ -6383,7 +6406,6 @@
         </w:numPr>
       </w:pPr>
       <w:r>
-        <w:lastRenderedPageBreak/>
         <w:t>Administrator spremeni status odlagališča na potrjen</w:t>
       </w:r>
     </w:p>
@@ -6581,6 +6603,7 @@
     </w:p>
     <w:p>
       <w:r>
+        <w:lastRenderedPageBreak/>
         <w:t>Alternativni tok(</w:t>
       </w:r>
       <w:proofErr w:type="spellStart"/>
@@ -6726,7 +6749,6 @@
           <w:i/>
           <w:iCs/>
         </w:rPr>
-        <w:lastRenderedPageBreak/>
         <w:t>Potrditev prijavljenega divjega odlagališča</w:t>
       </w:r>
       <w:r>
@@ -7015,6 +7037,7 @@
         </w:numPr>
       </w:pPr>
       <w:r>
+        <w:lastRenderedPageBreak/>
         <w:t>Sistem mora biti zmožen streči najmanj 1000 hkratnim uporabnikom.</w:t>
       </w:r>
     </w:p>
@@ -7112,7 +7135,6 @@
       </w:pPr>
       <w:bookmarkStart w:id="15" w:name="_Toc143428282"/>
       <w:r>
-        <w:lastRenderedPageBreak/>
         <w:t>4.4 SLOVAR POJMOV</w:t>
       </w:r>
       <w:bookmarkEnd w:id="15"/>
@@ -7397,11 +7419,9 @@
       <w:r>
         <w:t xml:space="preserve">Diagram primerov uporabe nam prikazuje vse prej naštete funkcionalnosti, in kdo jih lahko uporablja. Na levi strani vidimo vloge uporabnikov, na desni strani pa </w:t>
       </w:r>
-      <w:proofErr w:type="spellStart"/>
-      <w:r>
-        <w:t>zo</w:t>
-      </w:r>
-      <w:proofErr w:type="spellEnd"/>
+      <w:r>
+        <w:t>so</w:t>
+      </w:r>
       <w:r>
         <w:t xml:space="preserve"> </w:t>
       </w:r>
@@ -7420,6 +7440,56 @@
       <w:r>
         <w:t>.</w:t>
       </w:r>
+      <w:r>
+        <w:t xml:space="preserve"> </w:t>
+      </w:r>
+    </w:p>
+    <w:p>
+      <w:proofErr w:type="spellStart"/>
+      <w:r>
+        <w:t>PowerDesigner</w:t>
+      </w:r>
+      <w:proofErr w:type="spellEnd"/>
+      <w:r>
+        <w:t xml:space="preserve"> je celovito orodje za modeliranje in upravljanje z informacijskimi sistemi ter poslovnimi procesi. Gre za napredno programsko rešitev, ki omogoča organizacijam načrtovanje, oblikovanje in upravljanje različnih vidikov njihove informacijske infrastrukture. Z njegovo pomočjo lahko organizacije ustvarjajo grafične modele podatkovnih baz, aplikacijskih sistemov, poslovnih procesov in še več. </w:t>
+      </w:r>
+      <w:r>
+        <w:t>O</w:t>
+      </w:r>
+      <w:r>
+        <w:t>mogoča vizualizacijo različnih komponent in njihovih odnosov ter s tem</w:t>
+      </w:r>
+      <w:r>
+        <w:t xml:space="preserve"> </w:t>
+      </w:r>
+      <w:r>
+        <w:t>olajšuje analizo, načrtovanje in razvoj projektov.</w:t>
+      </w:r>
+      <w:r>
+        <w:t xml:space="preserve"> Prednost </w:t>
+      </w:r>
+      <w:proofErr w:type="spellStart"/>
+      <w:r>
+        <w:t>PowerDesignerja</w:t>
+      </w:r>
+      <w:proofErr w:type="spellEnd"/>
+      <w:r>
+        <w:t xml:space="preserve"> je njegova sposobnost za modeliranje na več ravneh, kar omogoča boljše razumevanje kompleksnih sistemov in zagotavlja usklajenost med različnimi deležniki. Poleg tega orodje omogoča sledenje spremembam, upravljanje verzij in izmenjavo informacij med različnimi ekipami.</w:t>
+      </w:r>
+      <w:r>
+        <w:t xml:space="preserve"> </w:t>
+      </w:r>
+      <w:proofErr w:type="spellStart"/>
+      <w:r>
+        <w:t>PowerDesigner</w:t>
+      </w:r>
+      <w:proofErr w:type="spellEnd"/>
+      <w:r>
+        <w:t xml:space="preserve"> je</w:t>
+      </w:r>
+      <w:r>
+        <w:t xml:space="preserve"> ključno orodje za podporo strategijam upravljanja z informacijskimi viri ter omogoča boljše načrtovanje, usklajevanje in izvajanje projektov v organizacijah.</w:t>
+      </w:r>
     </w:p>
     <w:p>
       <w:pPr>
@@ -7442,6 +7512,23 @@
         <w:t>OV</w:t>
       </w:r>
       <w:bookmarkEnd w:id="18"/>
+    </w:p>
+    <w:p>
+      <w:r>
+        <w:t>Zaslonske maske so bile izdelane v programu Adobe</w:t>
+      </w:r>
+      <w:r>
+        <w:t xml:space="preserve"> </w:t>
+      </w:r>
+      <w:r>
+        <w:t>XD</w:t>
+      </w:r>
+      <w:r>
+        <w:t xml:space="preserve">. Ta pa </w:t>
+      </w:r>
+      <w:r>
+        <w:t>je profesionalno oblikovalsko orodje, ki je namenjeno ustvarjanju interaktivnih in privlačnih uporabniških vmesnikov ter izkušenj. Gre za programsko rešitev, ki je posebej zasnovana za oblikovalce spletnih strani, mobilnih aplikacij in drugih digitalnih vmesnikov. Z Adobe XD lahko oblikovalci ustvarjajo vizualne načrte, interaktivne prototipe in animacije, ki omogočajo realističen vpogled v to, kako se bo uporabnik premikal po aplikaciji ali spletni strani. Orodje vključuje številne funkcionalnosti, kot so možnosti za sodelovalno delo med člani ekipe, ustvarjanje ponovne uporabe elementov, združevanje oblikovalskih in razvojnih procesov ter testiranje uporabniških izkušenj pred dejansko implementacijo. S poudarkom na intuitivnosti in preprostosti uporabe omogoča Adobe XD oblikovalcem, da hitro preizkušajo ideje, optimizirajo uporabniške izkušnje ter prispevajo k hitrejšemu in učinkovitejšemu razvoju digitalnih rešitev.</w:t>
+      </w:r>
     </w:p>
     <w:p/>
     <w:p>
@@ -7468,6 +7555,7 @@
           <w:sz w:val="22"/>
           <w:szCs w:val="22"/>
         </w:rPr>
+        <w:lastRenderedPageBreak/>
         <w:t xml:space="preserve">Slika </w:t>
       </w:r>
       <w:r>
@@ -7588,6 +7676,14 @@
       </w:r>
     </w:p>
     <w:p>
+      <w:r>
+        <w:t xml:space="preserve">Prva zaslonska maska nam prikazuje stran, ki je uporabniku </w:t>
+      </w:r>
+      <w:r>
+        <w:t>prikazana ob vstopu na spletno stran. Tu lahko uporablja filtre(desno spodaj), da prikaže različne vrste divjih odlagališč, lahko se prijavi ali registrira, če si želi dodati oziroma prijaviti novo divje odlagališče. Zemljevid seveda lahko premika, približa in oddalji po želji. Prav tako lahko klikne na eno od lokacij na zemljevidu, za prikaz podrobnosti o izbranem divjem odlagališču. Ob registraciji in prijavo je na voljo tudi gumb za pomoč, ki pa prikaže podrobna navodila, kako prijaviti novo divje odlagališče.</w:t>
+      </w:r>
+    </w:p>
+    <w:p>
       <w:pPr>
         <w:pStyle w:val="Napis"/>
         <w:keepNext/>
@@ -7731,6 +7827,12 @@
       </w:r>
     </w:p>
     <w:p>
+      <w:r>
+        <w:lastRenderedPageBreak/>
+        <w:t>Na tej zaslonski maski pa je prikazan prikaz podatkov o izbranem odlagališču, uporabnik ima poleg prejšnjih možnosti tudi možnost povečave slik s klikom na le te. Prav tako lahko uporabnik poljubno izbira druga divja odlagališča na zemljevidu, brez zapiranja prikaza s podatki.</w:t>
+      </w:r>
+    </w:p>
+    <w:p>
       <w:pPr>
         <w:pStyle w:val="Napis"/>
         <w:keepNext/>
@@ -7754,7 +7856,6 @@
           <w:sz w:val="22"/>
           <w:szCs w:val="22"/>
         </w:rPr>
-        <w:lastRenderedPageBreak/>
         <w:t xml:space="preserve">Slika </w:t>
       </w:r>
       <w:r>
@@ -7875,6 +7976,11 @@
       </w:r>
     </w:p>
     <w:p>
+      <w:r>
+        <w:t>Na tej zaslonski maski pa se je uporabnik po ogledu informacij o izbranih odlagališčih odločil za prijavo v sistem. Po kliku na gumb prijava se mu je prikazalo pojavno okno, v katerega mora vnesti podatke za prijavo. Prijavo lahko prekliče ali pa pritisne gumb potrdi, z vnesenimi podatki, če so podatki pravilni, ga bo sistem prijavil v sistem, v nasprotnem primeru pa bo uporabnik obveščen o napaki.</w:t>
+      </w:r>
+    </w:p>
+    <w:p>
       <w:pPr>
         <w:pStyle w:val="Naslov1"/>
       </w:pPr>
@@ -7913,6 +8019,7 @@
         <w:rPr>
           <w:bCs/>
         </w:rPr>
+        <w:lastRenderedPageBreak/>
         <w:t>5.1</w:t>
       </w:r>
       <w:r>
@@ -8188,7 +8295,6 @@
           </w:tcPr>
           <w:p>
             <w:r>
-              <w:lastRenderedPageBreak/>
               <w:t>Končni dogodek</w:t>
             </w:r>
           </w:p>
@@ -8839,18 +8945,13 @@
       <w:r>
         <w:t xml:space="preserve">, ki omogoča upravljanje in analizo geografskih podatkov, vključno z vektorji in </w:t>
       </w:r>
-      <w:proofErr w:type="spellStart"/>
-      <w:r>
-        <w:rPr>
-          <w:highlight w:val="yellow"/>
-        </w:rPr>
-        <w:t>rasterji</w:t>
-      </w:r>
-      <w:proofErr w:type="spellEnd"/>
-      <w:r>
-        <w:rPr>
-          <w:highlight w:val="yellow"/>
-        </w:rPr>
+      <w:r>
+        <w:t>rast</w:t>
+      </w:r>
+      <w:r>
+        <w:t>ri</w:t>
+      </w:r>
+      <w:r>
         <w:t>.</w:t>
       </w:r>
       <w:r>

</xml_diff>